<commit_message>
first 2 class notes and material added, questions from ch. 1 added
</commit_message>
<xml_diff>
--- a/Data_Analysis1/Questions 1.docx
+++ b/Data_Analysis1/Questions 1.docx
@@ -3,7 +3,19 @@
 <w:document xmlns:wpc="http://schemas.microsoft.com/office/word/2010/wordprocessingCanvas" xmlns:cx="http://schemas.microsoft.com/office/drawing/2014/chartex" xmlns:cx1="http://schemas.microsoft.com/office/drawing/2015/9/8/chartex" xmlns:cx2="http://schemas.microsoft.com/office/drawing/2015/10/21/chartex" xmlns:cx3="http://schemas.microsoft.com/office/drawing/2016/5/9/chartex" xmlns:cx4="http://schemas.microsoft.com/office/drawing/2016/5/10/chartex" xmlns:cx5="http://schemas.microsoft.com/office/drawing/2016/5/11/chartex" xmlns:cx6="http://schemas.microsoft.com/office/drawing/2016/5/12/chartex" xmlns:cx7="http://schemas.microsoft.com/office/drawing/2016/5/13/chartex" xmlns:cx8="http://schemas.microsoft.com/office/drawing/2016/5/14/chartex" xmlns:mc="http://schemas.openxmlformats.org/markup-compatibility/2006" xmlns:aink="http://schemas.microsoft.com/office/drawing/2016/ink" xmlns:am3d="http://schemas.microsoft.com/office/drawing/2017/model3d" xmlns:o="urn:schemas-microsoft-com:office:office" xmlns:r="http://schemas.openxmlformats.org/officeDocument/2006/relationships" xmlns:m="http://schemas.openxmlformats.org/officeDocument/2006/math" xmlns:v="urn:schemas-microsoft-com:vml" xmlns:wp14="http://schemas.microsoft.com/office/word/2010/wordprocessingDrawing" xmlns:wp="http://schemas.openxmlformats.org/drawingml/2006/wordprocessingDrawing" xmlns:w10="urn:schemas-microsoft-com:office:word" xmlns:w="http://schemas.openxmlformats.org/wordprocessingml/2006/main" xmlns:w14="http://schemas.microsoft.com/office/word/2010/wordml" xmlns:w15="http://schemas.microsoft.com/office/word/2012/wordml" xmlns:w16cex="http://schemas.microsoft.com/office/word/2018/wordml/cex" xmlns:w16cid="http://schemas.microsoft.com/office/word/2016/wordml/cid" xmlns:w16="http://schemas.microsoft.com/office/word/2018/wordml" xmlns:w16se="http://schemas.microsoft.com/office/word/2015/wordml/symex" xmlns:wpg="http://schemas.microsoft.com/office/word/2010/wordprocessingGroup" xmlns:wpi="http://schemas.microsoft.com/office/word/2010/wordprocessingInk" xmlns:wne="http://schemas.microsoft.com/office/word/2006/wordml" xmlns:wps="http://schemas.microsoft.com/office/word/2010/wordprocessingShape" mc:Ignorable="w14 w15 w16se w16cid w16 w16cex wp14">
   <w:body>
     <w:p>
-      <w:r>
+      <w:pPr>
+        <w:rPr>
+          <w:b/>
+          <w:bCs/>
+          <w:color w:val="FF0000"/>
+        </w:rPr>
+      </w:pPr>
+      <w:r>
+        <w:rPr>
+          <w:b/>
+          <w:bCs/>
+          <w:color w:val="FF0000"/>
+        </w:rPr>
         <w:t>What are the rows and columns of a data table?</w:t>
       </w:r>
     </w:p>
@@ -47,13 +59,35 @@
       </w:r>
     </w:p>
     <w:p>
-      <w:r>
+      <w:pPr>
+        <w:rPr>
+          <w:b/>
+          <w:bCs/>
+          <w:color w:val="FF0000"/>
+        </w:rPr>
+      </w:pPr>
+      <w:r>
+        <w:rPr>
+          <w:b/>
+          <w:bCs/>
+          <w:color w:val="FF0000"/>
+        </w:rPr>
         <w:t>What are xsec</w:t>
       </w:r>
       <w:r>
+        <w:rPr>
+          <w:b/>
+          <w:bCs/>
+          <w:color w:val="FF0000"/>
+        </w:rPr>
         <w:t>, tseries and xt panel data? What’s an observation in each?</w:t>
       </w:r>
       <w:r>
+        <w:rPr>
+          <w:b/>
+          <w:bCs/>
+          <w:color w:val="FF0000"/>
+        </w:rPr>
         <w:t xml:space="preserve"> Give an example for each.</w:t>
       </w:r>
     </w:p>
@@ -321,10 +355,27 @@
     </w:p>
     <w:p/>
     <w:p>
-      <w:r>
+      <w:pPr>
+        <w:rPr>
+          <w:b/>
+          <w:bCs/>
+          <w:color w:val="FF0000"/>
+        </w:rPr>
+      </w:pPr>
+      <w:r>
+        <w:rPr>
+          <w:b/>
+          <w:bCs/>
+          <w:color w:val="FF0000"/>
+        </w:rPr>
         <w:t xml:space="preserve">What’s the validity and what’s the reliability of a variable? Give </w:t>
       </w:r>
       <w:r>
+        <w:rPr>
+          <w:b/>
+          <w:bCs/>
+          <w:color w:val="FF0000"/>
+        </w:rPr>
         <w:t>an example of variables with high validity and one with low validity.</w:t>
       </w:r>
     </w:p>
@@ -688,14 +739,34 @@
     <w:p>
       <w:pPr>
         <w:spacing w:before="240"/>
-      </w:pPr>
-      <w:r>
+        <w:rPr>
+          <w:b/>
+          <w:bCs/>
+          <w:color w:val="FF0000"/>
+        </w:rPr>
+      </w:pPr>
+      <w:r>
+        <w:rPr>
+          <w:b/>
+          <w:bCs/>
+          <w:color w:val="FF0000"/>
+        </w:rPr>
         <w:t xml:space="preserve">What’s selection bias? Give an example </w:t>
       </w:r>
       <w:r>
+        <w:rPr>
+          <w:b/>
+          <w:bCs/>
+          <w:color w:val="FF0000"/>
+        </w:rPr>
         <w:t>of data with selection bias and are without</w:t>
       </w:r>
       <w:r>
+        <w:rPr>
+          <w:b/>
+          <w:bCs/>
+          <w:color w:val="FF0000"/>
+        </w:rPr>
         <w:t>.</w:t>
       </w:r>
     </w:p>
@@ -704,11 +775,11 @@
         <w:spacing w:before="240"/>
       </w:pPr>
       <w:r>
-        <w:t xml:space="preserve">Selection bias is the term used to describe the situation where an analysis has been conducted among a subset of the data (a sample) with the goal of drawing conclusions about the population, but the resulting conclusions will likely be wrong (biased), because the subgroup differs from the </w:t>
+        <w:t xml:space="preserve">Selection bias is the term used to describe the situation where an analysis has been conducted among a subset of the data (a sample) with the goal of drawing conclusions about the population, </w:t>
       </w:r>
       <w:r>
         <w:lastRenderedPageBreak/>
-        <w:t>population in some important way. Selection bias is usually introduced as an error with the sampling and having a selection for analysis that is not properly randomized.</w:t>
+        <w:t>but the resulting conclusions will likely be wrong (biased), because the subgroup differs from the population in some important way. Selection bias is usually introduced as an error with the sampling and having a selection for analysis that is not properly randomized.</w:t>
       </w:r>
     </w:p>
     <w:p>
@@ -896,10 +967,27 @@
     </w:p>
     <w:p/>
     <w:p>
-      <w:r>
+      <w:pPr>
+        <w:rPr>
+          <w:b/>
+          <w:bCs/>
+          <w:color w:val="FF0000"/>
+        </w:rPr>
+      </w:pPr>
+      <w:r>
+        <w:rPr>
+          <w:b/>
+          <w:bCs/>
+          <w:color w:val="FF0000"/>
+        </w:rPr>
         <w:t xml:space="preserve">How we can tell </w:t>
       </w:r>
       <w:r>
+        <w:rPr>
+          <w:b/>
+          <w:bCs/>
+          <w:color w:val="FF0000"/>
+        </w:rPr>
         <w:t>if a sample is representative of a population?</w:t>
       </w:r>
     </w:p>
@@ -1045,16 +1133,43 @@
       </w:r>
     </w:p>
     <w:p>
-      <w:r>
+      <w:pPr>
+        <w:rPr>
+          <w:b/>
+          <w:bCs/>
+          <w:color w:val="FF0000"/>
+        </w:rPr>
+      </w:pPr>
+      <w:r>
+        <w:rPr>
+          <w:b/>
+          <w:bCs/>
+          <w:color w:val="FF0000"/>
+        </w:rPr>
         <w:t xml:space="preserve">List two sampling rules that likely </w:t>
       </w:r>
       <w:r>
+        <w:rPr>
+          <w:b/>
+          <w:bCs/>
+          <w:color w:val="FF0000"/>
+        </w:rPr>
         <w:t>lead to a representative sample and t</w:t>
       </w:r>
       <w:r>
+        <w:rPr>
+          <w:b/>
+          <w:bCs/>
+          <w:color w:val="FF0000"/>
+        </w:rPr>
         <w:t>w</w:t>
       </w:r>
       <w:r>
+        <w:rPr>
+          <w:b/>
+          <w:bCs/>
+          <w:color w:val="FF0000"/>
+        </w:rPr>
         <w:t>o sampling rules that don’t.</w:t>
       </w:r>
     </w:p>
@@ -1195,6 +1310,7 @@
         </w:numPr>
       </w:pPr>
       <w:r>
+        <w:lastRenderedPageBreak/>
         <w:t>picking the firs</w:t>
       </w:r>
       <w:r>
@@ -1220,11 +1336,27 @@
       </w:r>
     </w:p>
     <w:p>
-      <w:r>
-        <w:lastRenderedPageBreak/>
+      <w:pPr>
+        <w:rPr>
+          <w:b/>
+          <w:bCs/>
+          <w:color w:val="FF0000"/>
+        </w:rPr>
+      </w:pPr>
+      <w:r>
+        <w:rPr>
+          <w:b/>
+          <w:bCs/>
+          <w:color w:val="FF0000"/>
+        </w:rPr>
         <w:t xml:space="preserve">List three common features </w:t>
       </w:r>
       <w:r>
+        <w:rPr>
+          <w:b/>
+          <w:bCs/>
+          <w:color w:val="FF0000"/>
+        </w:rPr>
         <w:t>of Big Data. Why does each feature make data analysis difficult?</w:t>
       </w:r>
     </w:p>
@@ -1279,13 +1411,35 @@
       </w:r>
     </w:p>
     <w:p>
-      <w:r>
+      <w:pPr>
+        <w:rPr>
+          <w:b/>
+          <w:bCs/>
+          <w:color w:val="FF0000"/>
+        </w:rPr>
+      </w:pPr>
+      <w:r>
+        <w:rPr>
+          <w:b/>
+          <w:bCs/>
+          <w:color w:val="FF0000"/>
+        </w:rPr>
         <w:t xml:space="preserve">An important principle </w:t>
       </w:r>
       <w:r>
+        <w:rPr>
+          <w:b/>
+          <w:bCs/>
+          <w:color w:val="FF0000"/>
+        </w:rPr>
         <w:t xml:space="preserve">for research is maintaining confidentality. How </w:t>
       </w:r>
       <w:r>
+        <w:rPr>
+          <w:b/>
+          <w:bCs/>
+          <w:color w:val="FF0000"/>
+        </w:rPr>
         <w:t>can we achieve that when we collect survey data?</w:t>
       </w:r>
     </w:p>
@@ -1303,19 +1457,51 @@
       </w:r>
     </w:p>
     <w:p>
-      <w:r>
+      <w:pPr>
+        <w:rPr>
+          <w:b/>
+          <w:bCs/>
+          <w:color w:val="FF0000"/>
+        </w:rPr>
+      </w:pPr>
+      <w:r>
+        <w:rPr>
+          <w:b/>
+          <w:bCs/>
+          <w:color w:val="FF0000"/>
+        </w:rPr>
         <w:t xml:space="preserve">You want to collect data on the learning habits of students in </w:t>
       </w:r>
       <w:r>
+        <w:rPr>
+          <w:b/>
+          <w:bCs/>
+          <w:color w:val="FF0000"/>
+        </w:rPr>
         <w:t>y</w:t>
       </w:r>
       <w:r>
+        <w:rPr>
+          <w:b/>
+          <w:bCs/>
+          <w:color w:val="FF0000"/>
+        </w:rPr>
         <w:t xml:space="preserve">our data analysis class. </w:t>
       </w:r>
       <w:r>
+        <w:rPr>
+          <w:b/>
+          <w:bCs/>
+          <w:color w:val="FF0000"/>
+        </w:rPr>
         <w:t xml:space="preserve">List two survey methods that you may use and highlight their advantages </w:t>
       </w:r>
       <w:r>
+        <w:rPr>
+          <w:b/>
+          <w:bCs/>
+          <w:color w:val="FF0000"/>
+        </w:rPr>
         <w:t>and disadvantages.</w:t>
       </w:r>
     </w:p>
@@ -1639,10 +1825,27 @@
       </w:r>
     </w:p>
     <w:p>
-      <w:r>
+      <w:pPr>
+        <w:rPr>
+          <w:b/>
+          <w:bCs/>
+          <w:color w:val="FF0000"/>
+        </w:rPr>
+      </w:pPr>
+      <w:r>
+        <w:rPr>
+          <w:b/>
+          <w:bCs/>
+          <w:color w:val="FF0000"/>
+        </w:rPr>
         <w:t xml:space="preserve">You want to collect data on the </w:t>
       </w:r>
       <w:r>
+        <w:rPr>
+          <w:b/>
+          <w:bCs/>
+          <w:color w:val="FF0000"/>
+        </w:rPr>
         <w:t>friends network of students in a class. You consider two options:</w:t>
       </w:r>
     </w:p>
@@ -1686,16 +1889,39 @@
     </w:p>
     <w:p/>
     <w:p>
-      <w:r>
+      <w:pPr>
+        <w:rPr>
+          <w:b/>
+          <w:bCs/>
+          <w:color w:val="FF0000"/>
+        </w:rPr>
+      </w:pPr>
+      <w:r>
+        <w:rPr>
+          <w:b/>
+          <w:bCs/>
+          <w:color w:val="FF0000"/>
+        </w:rPr>
         <w:t xml:space="preserve">You consider surveying a sample of employees at a large firm. List of four </w:t>
       </w:r>
       <w:r>
+        <w:rPr>
+          <w:b/>
+          <w:bCs/>
+          <w:color w:val="FF0000"/>
+        </w:rPr>
         <w:t>selection methods and asses whether each would result in a a representative sample</w:t>
       </w:r>
       <w:r>
+        <w:rPr>
+          <w:b/>
+          <w:bCs/>
+          <w:color w:val="FF0000"/>
+        </w:rPr>
         <w:t>.</w:t>
       </w:r>
     </w:p>
+    <w:p/>
     <w:sectPr>
       <w:pgSz w:w="11906" w:h="16838"/>
       <w:pgMar w:top="1417" w:right="1417" w:bottom="1417" w:left="1417" w:header="708" w:footer="708" w:gutter="0"/>

</xml_diff>